<commit_message>
Amended description of changes
git-svn-id: svn://127.0.0.1/Core@7814 17c802ae-cbca-534c-9e8e-6d19a4926c45
</commit_message>
<xml_diff>
--- a/trunk/doc/readme_exnm04050030en_updt30.docx
+++ b/trunk/doc/readme_exnm04050030en_updt30.docx
@@ -897,7 +897,61 @@
                 <w:sz w:val="16"/>
                 <w:szCs w:val="16"/>
               </w:rPr>
-              <w:t>Various enhancements made to the process monitor form to aid filter and deletion of processes.</w:t>
+              <w:t xml:space="preserve">Various enhancements made to the process monitor form to aid </w:t>
+            </w:r>
+            <w:r>
+              <w:rPr>
+                <w:rFonts w:ascii="Calibri" w:hAnsi="Calibri" w:cs="Calibri"/>
+                <w:color w:val="000000"/>
+                <w:sz w:val="16"/>
+                <w:szCs w:val="16"/>
+              </w:rPr>
+              <w:t xml:space="preserve">in the </w:t>
+            </w:r>
+            <w:r>
+              <w:rPr>
+                <w:rFonts w:ascii="Calibri" w:hAnsi="Calibri" w:cs="Calibri"/>
+                <w:color w:val="000000"/>
+                <w:sz w:val="16"/>
+                <w:szCs w:val="16"/>
+              </w:rPr>
+              <w:t>filter</w:t>
+            </w:r>
+            <w:r>
+              <w:rPr>
+                <w:rFonts w:ascii="Calibri" w:hAnsi="Calibri" w:cs="Calibri"/>
+                <w:color w:val="000000"/>
+                <w:sz w:val="16"/>
+                <w:szCs w:val="16"/>
+              </w:rPr>
+              <w:t>ing</w:t>
+            </w:r>
+            <w:r>
+              <w:rPr>
+                <w:rFonts w:ascii="Calibri" w:hAnsi="Calibri" w:cs="Calibri"/>
+                <w:color w:val="000000"/>
+                <w:sz w:val="16"/>
+                <w:szCs w:val="16"/>
+              </w:rPr>
+              <w:t xml:space="preserve"> and deleti</w:t>
+            </w:r>
+            <w:r>
+              <w:rPr>
+                <w:rFonts w:ascii="Calibri" w:hAnsi="Calibri" w:cs="Calibri"/>
+                <w:color w:val="000000"/>
+                <w:sz w:val="16"/>
+                <w:szCs w:val="16"/>
+              </w:rPr>
+              <w:t>ng</w:t>
+            </w:r>
+            <w:r>
+              <w:rPr>
+                <w:rFonts w:ascii="Calibri" w:hAnsi="Calibri" w:cs="Calibri"/>
+                <w:color w:val="000000"/>
+                <w:sz w:val="16"/>
+                <w:szCs w:val="16"/>
+              </w:rPr>
+              <w:t xml:space="preserve"> of processes.</w:t>
             </w:r>
           </w:p>
           <w:p>

</xml_diff>

<commit_message>
Removed a reference to Exor in the document and replaced with Bentley.
git-svn-id: svn://127.0.0.1/Core@7827 17c802ae-cbca-534c-9e8e-6d19a4926c45
</commit_message>
<xml_diff>
--- a/trunk/doc/readme_exnm04050030en_updt30.docx
+++ b/trunk/doc/readme_exnm04050030en_updt30.docx
@@ -2872,7 +2872,6 @@
         </w:rPr>
         <w:t xml:space="preserve">Issues raised by Customers via </w:t>
       </w:r>
-      <w:proofErr w:type="spellStart"/>
       <w:r>
         <w:rPr>
           <w:rFonts w:ascii="Arial" w:hAnsi="Arial" w:cs="Arial"/>
@@ -2880,9 +2879,8 @@
           <w:sz w:val="18"/>
           <w:szCs w:val="18"/>
         </w:rPr>
-        <w:t>Exor</w:t>
+        <w:t>Bentley</w:t>
       </w:r>
-      <w:proofErr w:type="spellEnd"/>
       <w:r>
         <w:rPr>
           <w:rFonts w:ascii="Arial" w:hAnsi="Arial" w:cs="Arial"/>
@@ -2923,7 +2921,6 @@
         </w:rPr>
         <w:t xml:space="preserve">Issues raised internally by </w:t>
       </w:r>
-      <w:proofErr w:type="spellStart"/>
       <w:r>
         <w:rPr>
           <w:rFonts w:ascii="Arial" w:hAnsi="Arial" w:cs="Arial"/>
@@ -2931,9 +2928,8 @@
           <w:sz w:val="18"/>
           <w:szCs w:val="18"/>
         </w:rPr>
-        <w:t>Exor</w:t>
+        <w:t>Bentley</w:t>
       </w:r>
-      <w:proofErr w:type="spellEnd"/>
     </w:p>
     <w:p>
       <w:pPr>

</xml_diff>

<commit_message>
Added more info in the issues section of the readme
git-svn-id: svn://127.0.0.1/Core@7846 17c802ae-cbca-534c-9e8e-6d19a4926c45
</commit_message>
<xml_diff>
--- a/trunk/doc/readme_exnm04050030en_updt30.docx
+++ b/trunk/doc/readme_exnm04050030en_updt30.docx
@@ -165,6 +165,7 @@
         <w:adjustRightInd w:val="0"/>
         <w:spacing w:after="0" w:line="580" w:lineRule="exact"/>
         <w:ind w:left="120" w:right="101"/>
+        <w:outlineLvl w:val="0"/>
         <w:rPr>
           <w:rFonts w:ascii="Arial" w:hAnsi="Arial" w:cs="Arial"/>
           <w:color w:val="000000"/>
@@ -321,6 +322,7 @@
         <w:adjustRightInd w:val="0"/>
         <w:spacing w:after="360" w:line="240" w:lineRule="auto"/>
         <w:ind w:left="545" w:right="101" w:hanging="425"/>
+        <w:outlineLvl w:val="0"/>
         <w:rPr>
           <w:rFonts w:ascii="Arial" w:hAnsi="Arial" w:cs="Arial"/>
           <w:color w:val="000000"/>
@@ -637,6 +639,7 @@
         <w:adjustRightInd w:val="0"/>
         <w:spacing w:after="360" w:line="240" w:lineRule="auto"/>
         <w:ind w:left="545" w:right="101" w:hanging="425"/>
+        <w:outlineLvl w:val="0"/>
         <w:rPr>
           <w:rFonts w:ascii="Arial" w:hAnsi="Arial" w:cs="Arial"/>
           <w:color w:val="000000"/>
@@ -1834,6 +1837,7 @@
         <w:adjustRightInd w:val="0"/>
         <w:spacing w:after="360" w:line="240" w:lineRule="auto"/>
         <w:ind w:left="545" w:right="101" w:hanging="425"/>
+        <w:outlineLvl w:val="0"/>
         <w:rPr>
           <w:rFonts w:ascii="Arial" w:hAnsi="Arial" w:cs="Arial"/>
           <w:color w:val="000000"/>
@@ -2713,6 +2717,7 @@
         <w:adjustRightInd w:val="0"/>
         <w:spacing w:after="360" w:line="240" w:lineRule="auto"/>
         <w:ind w:left="545" w:right="101" w:hanging="425"/>
+        <w:outlineLvl w:val="0"/>
         <w:rPr>
           <w:rFonts w:ascii="Arial" w:hAnsi="Arial" w:cs="Arial"/>
           <w:color w:val="000000"/>
@@ -2748,6 +2753,7 @@
         <w:adjustRightInd w:val="0"/>
         <w:spacing w:after="0" w:line="240" w:lineRule="auto"/>
         <w:ind w:left="120" w:right="101"/>
+        <w:outlineLvl w:val="0"/>
         <w:rPr>
           <w:rFonts w:ascii="Arial" w:hAnsi="Arial" w:cs="Arial"/>
           <w:color w:val="000000"/>
@@ -2809,6 +2815,7 @@
         <w:adjustRightInd w:val="0"/>
         <w:spacing w:after="0" w:line="240" w:lineRule="auto"/>
         <w:ind w:left="120" w:right="101"/>
+        <w:outlineLvl w:val="0"/>
         <w:rPr>
           <w:rFonts w:ascii="Arial" w:hAnsi="Arial" w:cs="Arial"/>
           <w:color w:val="000000"/>
@@ -2955,6 +2962,7 @@
         <w:adjustRightInd w:val="0"/>
         <w:spacing w:before="200" w:line="240" w:lineRule="auto"/>
         <w:ind w:left="1112" w:right="101" w:hanging="567"/>
+        <w:outlineLvl w:val="0"/>
         <w:rPr>
           <w:rFonts w:ascii="Arial" w:hAnsi="Arial" w:cs="Arial"/>
           <w:color w:val="000000"/>
@@ -3233,6 +3241,39 @@
               <w:ind w:left="122" w:right="76"/>
               <w:rPr>
                 <w:rFonts w:cs="Arial"/>
+                <w:b/>
+                <w:color w:val="000000"/>
+                <w:sz w:val="16"/>
+                <w:szCs w:val="16"/>
+              </w:rPr>
+            </w:pPr>
+            <w:r>
+              <w:rPr>
+                <w:rFonts w:cs="Arial"/>
+                <w:b/>
+                <w:color w:val="000000"/>
+                <w:sz w:val="16"/>
+                <w:szCs w:val="16"/>
+              </w:rPr>
+              <w:t>Hig2520</w:t>
+            </w:r>
+          </w:p>
+          <w:p>
+            <w:pPr>
+              <w:pStyle w:val="ListParagraph"/>
+              <w:keepLines/>
+              <w:widowControl w:val="0"/>
+              <w:numPr>
+                <w:ilvl w:val="0"/>
+                <w:numId w:val="35"/>
+              </w:numPr>
+              <w:autoSpaceDE w:val="0"/>
+              <w:autoSpaceDN w:val="0"/>
+              <w:adjustRightInd w:val="0"/>
+              <w:spacing w:after="0" w:line="240" w:lineRule="auto"/>
+              <w:ind w:right="76"/>
+              <w:rPr>
+                <w:rFonts w:cs="Arial"/>
                 <w:color w:val="000000"/>
                 <w:sz w:val="16"/>
                 <w:szCs w:val="16"/>
@@ -3245,8 +3286,30 @@
                 <w:szCs w:val="16"/>
                 <w:shd w:val="clear" w:color="auto" w:fill="FFFFFF"/>
               </w:rPr>
-              <w:t>Various usability enhancements are required to Process Monitor</w:t>
-            </w:r>
+              <w:t>Add a restriction section to allow the restriction of processes.</w:t>
+            </w:r>
+          </w:p>
+          <w:p>
+            <w:pPr>
+              <w:pStyle w:val="ListParagraph"/>
+              <w:keepLines/>
+              <w:widowControl w:val="0"/>
+              <w:numPr>
+                <w:ilvl w:val="0"/>
+                <w:numId w:val="35"/>
+              </w:numPr>
+              <w:autoSpaceDE w:val="0"/>
+              <w:autoSpaceDN w:val="0"/>
+              <w:adjustRightInd w:val="0"/>
+              <w:spacing w:after="0" w:line="240" w:lineRule="auto"/>
+              <w:ind w:right="76"/>
+              <w:rPr>
+                <w:rFonts w:cs="Arial"/>
+                <w:color w:val="000000"/>
+                <w:sz w:val="16"/>
+                <w:szCs w:val="16"/>
+              </w:rPr>
+            </w:pPr>
             <w:r>
               <w:rPr>
                 <w:color w:val="000000"/>
@@ -3254,7 +3317,56 @@
                 <w:szCs w:val="16"/>
                 <w:shd w:val="clear" w:color="auto" w:fill="FFFFFF"/>
               </w:rPr>
-              <w:t>.</w:t>
+              <w:t>Allow deletion of processes (where applicable).</w:t>
+            </w:r>
+          </w:p>
+          <w:p>
+            <w:pPr>
+              <w:pStyle w:val="ListParagraph"/>
+              <w:keepLines/>
+              <w:widowControl w:val="0"/>
+              <w:numPr>
+                <w:ilvl w:val="0"/>
+                <w:numId w:val="35"/>
+              </w:numPr>
+              <w:autoSpaceDE w:val="0"/>
+              <w:autoSpaceDN w:val="0"/>
+              <w:adjustRightInd w:val="0"/>
+              <w:spacing w:after="0" w:line="240" w:lineRule="auto"/>
+              <w:ind w:right="76"/>
+              <w:rPr>
+                <w:rFonts w:cs="Arial"/>
+                <w:color w:val="000000"/>
+                <w:sz w:val="16"/>
+                <w:szCs w:val="16"/>
+              </w:rPr>
+            </w:pPr>
+            <w:r>
+              <w:rPr>
+                <w:color w:val="000000"/>
+                <w:sz w:val="16"/>
+                <w:szCs w:val="16"/>
+                <w:shd w:val="clear" w:color="auto" w:fill="FFFFFF"/>
+              </w:rPr>
+              <w:t xml:space="preserve">New status ‘Job Missing’ when processes are missing from the Database </w:t>
+            </w:r>
+            <w:r>
+              <w:rPr>
+                <w:color w:val="000000"/>
+                <w:sz w:val="16"/>
+                <w:szCs w:val="16"/>
+                <w:shd w:val="clear" w:color="auto" w:fill="FFFFFF"/>
+              </w:rPr>
+              <w:t>j</w:t>
+            </w:r>
+            <w:r>
+              <w:rPr>
+                <w:color w:val="000000"/>
+                <w:sz w:val="16"/>
+                <w:szCs w:val="16"/>
+                <w:shd w:val="clear" w:color="auto" w:fill="FFFFFF"/>
+              </w:rPr>
+              <w:t>ob queue but still exist within the process framework.</w:t>
             </w:r>
           </w:p>
         </w:tc>
@@ -7716,6 +7828,119 @@
     </w:lvl>
   </w:abstractNum>
   <w:abstractNum w:abstractNumId="25">
+    <w:nsid w:val="439A39C3"/>
+    <w:multiLevelType w:val="hybridMultilevel"/>
+    <w:tmpl w:val="56CE8FF0"/>
+    <w:lvl w:ilvl="0" w:tplc="04090001">
+      <w:start w:val="1"/>
+      <w:numFmt w:val="bullet"/>
+      <w:lvlText w:val=""/>
+      <w:lvlJc w:val="left"/>
+      <w:pPr>
+        <w:ind w:left="842" w:hanging="360"/>
+      </w:pPr>
+      <w:rPr>
+        <w:rFonts w:ascii="Symbol" w:hAnsi="Symbol" w:hint="default"/>
+      </w:rPr>
+    </w:lvl>
+    <w:lvl w:ilvl="1" w:tplc="04090003" w:tentative="1">
+      <w:start w:val="1"/>
+      <w:numFmt w:val="bullet"/>
+      <w:lvlText w:val="o"/>
+      <w:lvlJc w:val="left"/>
+      <w:pPr>
+        <w:ind w:left="1562" w:hanging="360"/>
+      </w:pPr>
+      <w:rPr>
+        <w:rFonts w:ascii="Courier New" w:hAnsi="Courier New" w:cs="Courier New" w:hint="default"/>
+      </w:rPr>
+    </w:lvl>
+    <w:lvl w:ilvl="2" w:tplc="04090005" w:tentative="1">
+      <w:start w:val="1"/>
+      <w:numFmt w:val="bullet"/>
+      <w:lvlText w:val=""/>
+      <w:lvlJc w:val="left"/>
+      <w:pPr>
+        <w:ind w:left="2282" w:hanging="360"/>
+      </w:pPr>
+      <w:rPr>
+        <w:rFonts w:ascii="Wingdings" w:hAnsi="Wingdings" w:hint="default"/>
+      </w:rPr>
+    </w:lvl>
+    <w:lvl w:ilvl="3" w:tplc="04090001" w:tentative="1">
+      <w:start w:val="1"/>
+      <w:numFmt w:val="bullet"/>
+      <w:lvlText w:val=""/>
+      <w:lvlJc w:val="left"/>
+      <w:pPr>
+        <w:ind w:left="3002" w:hanging="360"/>
+      </w:pPr>
+      <w:rPr>
+        <w:rFonts w:ascii="Symbol" w:hAnsi="Symbol" w:hint="default"/>
+      </w:rPr>
+    </w:lvl>
+    <w:lvl w:ilvl="4" w:tplc="04090003" w:tentative="1">
+      <w:start w:val="1"/>
+      <w:numFmt w:val="bullet"/>
+      <w:lvlText w:val="o"/>
+      <w:lvlJc w:val="left"/>
+      <w:pPr>
+        <w:ind w:left="3722" w:hanging="360"/>
+      </w:pPr>
+      <w:rPr>
+        <w:rFonts w:ascii="Courier New" w:hAnsi="Courier New" w:cs="Courier New" w:hint="default"/>
+      </w:rPr>
+    </w:lvl>
+    <w:lvl w:ilvl="5" w:tplc="04090005" w:tentative="1">
+      <w:start w:val="1"/>
+      <w:numFmt w:val="bullet"/>
+      <w:lvlText w:val=""/>
+      <w:lvlJc w:val="left"/>
+      <w:pPr>
+        <w:ind w:left="4442" w:hanging="360"/>
+      </w:pPr>
+      <w:rPr>
+        <w:rFonts w:ascii="Wingdings" w:hAnsi="Wingdings" w:hint="default"/>
+      </w:rPr>
+    </w:lvl>
+    <w:lvl w:ilvl="6" w:tplc="04090001" w:tentative="1">
+      <w:start w:val="1"/>
+      <w:numFmt w:val="bullet"/>
+      <w:lvlText w:val=""/>
+      <w:lvlJc w:val="left"/>
+      <w:pPr>
+        <w:ind w:left="5162" w:hanging="360"/>
+      </w:pPr>
+      <w:rPr>
+        <w:rFonts w:ascii="Symbol" w:hAnsi="Symbol" w:hint="default"/>
+      </w:rPr>
+    </w:lvl>
+    <w:lvl w:ilvl="7" w:tplc="04090003" w:tentative="1">
+      <w:start w:val="1"/>
+      <w:numFmt w:val="bullet"/>
+      <w:lvlText w:val="o"/>
+      <w:lvlJc w:val="left"/>
+      <w:pPr>
+        <w:ind w:left="5882" w:hanging="360"/>
+      </w:pPr>
+      <w:rPr>
+        <w:rFonts w:ascii="Courier New" w:hAnsi="Courier New" w:cs="Courier New" w:hint="default"/>
+      </w:rPr>
+    </w:lvl>
+    <w:lvl w:ilvl="8" w:tplc="04090005" w:tentative="1">
+      <w:start w:val="1"/>
+      <w:numFmt w:val="bullet"/>
+      <w:lvlText w:val=""/>
+      <w:lvlJc w:val="left"/>
+      <w:pPr>
+        <w:ind w:left="6602" w:hanging="360"/>
+      </w:pPr>
+      <w:rPr>
+        <w:rFonts w:ascii="Wingdings" w:hAnsi="Wingdings" w:hint="default"/>
+      </w:rPr>
+    </w:lvl>
+  </w:abstractNum>
+  <w:abstractNum w:abstractNumId="26">
     <w:nsid w:val="466D0BB8"/>
     <w:multiLevelType w:val="multilevel"/>
     <w:tmpl w:val="000000D3"/>
@@ -7882,7 +8107,7 @@
       </w:rPr>
     </w:lvl>
   </w:abstractNum>
-  <w:abstractNum w:abstractNumId="26">
+  <w:abstractNum w:abstractNumId="27">
     <w:nsid w:val="4EAB3D94"/>
     <w:multiLevelType w:val="multilevel"/>
     <w:tmpl w:val="0000003D"/>
@@ -8049,7 +8274,7 @@
       </w:rPr>
     </w:lvl>
   </w:abstractNum>
-  <w:abstractNum w:abstractNumId="27">
+  <w:abstractNum w:abstractNumId="28">
     <w:nsid w:val="566F2FD5"/>
     <w:multiLevelType w:val="multilevel"/>
     <w:tmpl w:val="0000001F"/>
@@ -8216,7 +8441,7 @@
       </w:rPr>
     </w:lvl>
   </w:abstractNum>
-  <w:abstractNum w:abstractNumId="28">
+  <w:abstractNum w:abstractNumId="29">
     <w:nsid w:val="5D7C2A42"/>
     <w:multiLevelType w:val="multilevel"/>
     <w:tmpl w:val="0000008D"/>
@@ -8380,7 +8605,7 @@
       </w:rPr>
     </w:lvl>
   </w:abstractNum>
-  <w:abstractNum w:abstractNumId="29">
+  <w:abstractNum w:abstractNumId="30">
     <w:nsid w:val="5EEC4D9E"/>
     <w:multiLevelType w:val="multilevel"/>
     <w:tmpl w:val="00000051"/>
@@ -8547,7 +8772,7 @@
       </w:rPr>
     </w:lvl>
   </w:abstractNum>
-  <w:abstractNum w:abstractNumId="30">
+  <w:abstractNum w:abstractNumId="31">
     <w:nsid w:val="6031054B"/>
     <w:multiLevelType w:val="multilevel"/>
     <w:tmpl w:val="000000BF"/>
@@ -8714,7 +8939,7 @@
       </w:rPr>
     </w:lvl>
   </w:abstractNum>
-  <w:abstractNum w:abstractNumId="31">
+  <w:abstractNum w:abstractNumId="32">
     <w:nsid w:val="68A0157D"/>
     <w:multiLevelType w:val="multilevel"/>
     <w:tmpl w:val="00000097"/>
@@ -8878,7 +9103,7 @@
       </w:rPr>
     </w:lvl>
   </w:abstractNum>
-  <w:abstractNum w:abstractNumId="32">
+  <w:abstractNum w:abstractNumId="33">
     <w:nsid w:val="6D104BFD"/>
     <w:multiLevelType w:val="multilevel"/>
     <w:tmpl w:val="000000A1"/>
@@ -9042,7 +9267,7 @@
       </w:rPr>
     </w:lvl>
   </w:abstractNum>
-  <w:abstractNum w:abstractNumId="33">
+  <w:abstractNum w:abstractNumId="34">
     <w:nsid w:val="716C7B1A"/>
     <w:multiLevelType w:val="multilevel"/>
     <w:tmpl w:val="000000C9"/>
@@ -9232,7 +9457,7 @@
     <w:abstractNumId w:val="3"/>
   </w:num>
   <w:num w:numId="7">
-    <w:abstractNumId w:val="31"/>
+    <w:abstractNumId w:val="32"/>
   </w:num>
   <w:num w:numId="8">
     <w:abstractNumId w:val="15"/>
@@ -9241,16 +9466,16 @@
     <w:abstractNumId w:val="4"/>
   </w:num>
   <w:num w:numId="10">
-    <w:abstractNumId w:val="32"/>
+    <w:abstractNumId w:val="33"/>
   </w:num>
   <w:num w:numId="11">
-    <w:abstractNumId w:val="25"/>
+    <w:abstractNumId w:val="26"/>
   </w:num>
   <w:num w:numId="12">
     <w:abstractNumId w:val="7"/>
   </w:num>
   <w:num w:numId="13">
-    <w:abstractNumId w:val="28"/>
+    <w:abstractNumId w:val="29"/>
   </w:num>
   <w:num w:numId="14">
     <w:abstractNumId w:val="21"/>
@@ -9268,7 +9493,7 @@
     <w:abstractNumId w:val="2"/>
   </w:num>
   <w:num w:numId="19">
-    <w:abstractNumId w:val="26"/>
+    <w:abstractNumId w:val="27"/>
   </w:num>
   <w:num w:numId="20">
     <w:abstractNumId w:val="23"/>
@@ -9292,28 +9517,31 @@
     <w:abstractNumId w:val="13"/>
   </w:num>
   <w:num w:numId="27">
-    <w:abstractNumId w:val="29"/>
+    <w:abstractNumId w:val="30"/>
   </w:num>
   <w:num w:numId="28">
     <w:abstractNumId w:val="0"/>
   </w:num>
   <w:num w:numId="29">
-    <w:abstractNumId w:val="30"/>
+    <w:abstractNumId w:val="31"/>
   </w:num>
   <w:num w:numId="30">
     <w:abstractNumId w:val="10"/>
   </w:num>
   <w:num w:numId="31">
-    <w:abstractNumId w:val="27"/>
+    <w:abstractNumId w:val="28"/>
   </w:num>
   <w:num w:numId="32">
     <w:abstractNumId w:val="5"/>
   </w:num>
   <w:num w:numId="33">
-    <w:abstractNumId w:val="33"/>
+    <w:abstractNumId w:val="34"/>
   </w:num>
   <w:num w:numId="34">
     <w:abstractNumId w:val="20"/>
+  </w:num>
+  <w:num w:numId="35">
+    <w:abstractNumId w:val="25"/>
   </w:num>
 </w:numbering>
 </file>
@@ -9580,6 +9808,36 @@
       <w:color w:val="000000"/>
       <w:sz w:val="24"/>
       <w:szCs w:val="24"/>
+    </w:rPr>
+  </w:style>
+  <w:style w:type="paragraph" w:styleId="DocumentMap">
+    <w:name w:val="Document Map"/>
+    <w:basedOn w:val="Normal"/>
+    <w:link w:val="DocumentMapChar"/>
+    <w:uiPriority w:val="99"/>
+    <w:semiHidden/>
+    <w:unhideWhenUsed/>
+    <w:rsid w:val="006925B1"/>
+    <w:pPr>
+      <w:spacing w:after="0" w:line="240" w:lineRule="auto"/>
+    </w:pPr>
+    <w:rPr>
+      <w:rFonts w:ascii="Tahoma" w:hAnsi="Tahoma" w:cs="Tahoma"/>
+      <w:sz w:val="16"/>
+      <w:szCs w:val="16"/>
+    </w:rPr>
+  </w:style>
+  <w:style w:type="character" w:customStyle="1" w:styleId="DocumentMapChar">
+    <w:name w:val="Document Map Char"/>
+    <w:basedOn w:val="DefaultParagraphFont"/>
+    <w:link w:val="DocumentMap"/>
+    <w:uiPriority w:val="99"/>
+    <w:semiHidden/>
+    <w:rsid w:val="006925B1"/>
+    <w:rPr>
+      <w:rFonts w:ascii="Tahoma" w:hAnsi="Tahoma" w:cs="Tahoma"/>
+      <w:sz w:val="16"/>
+      <w:szCs w:val="16"/>
     </w:rPr>
   </w:style>
 </w:styles>

</xml_diff>